<commit_message>
Task1-Task20 at 11h33 - 2020-04-01
</commit_message>
<xml_diff>
--- a/Module2/Database/Case Study/CaseStudy_FuramaResort_Module2_Database.docx
+++ b/Module2/Database/Case Study/CaseStudy_FuramaResort_Module2_Database.docx
@@ -12,6 +12,7 @@
         </w:rPr>
       </w:pPr>
       <w:bookmarkStart w:id="0" w:name="_heading=h.30j0zll" w:colFirst="0" w:colLast="0"/>
+      <w:bookmarkStart w:id="1" w:name="_GoBack"/>
       <w:bookmarkEnd w:id="0"/>
       <w:r>
         <w:rPr>
@@ -84,7 +85,6 @@
       <w:r>
         <w:rPr>
           <w:rFonts w:ascii="Times New Roman" w:eastAsia="Times New Roman" w:hAnsi="Times New Roman" w:cs="Times New Roman"/>
-          <w:color w:val="000000"/>
           <w:sz w:val="28"/>
           <w:szCs w:val="28"/>
         </w:rPr>
@@ -126,7 +126,6 @@
       <w:r>
         <w:rPr>
           <w:rFonts w:ascii="Times New Roman" w:eastAsia="Times New Roman" w:hAnsi="Times New Roman" w:cs="Times New Roman"/>
-          <w:color w:val="000000"/>
           <w:sz w:val="28"/>
           <w:szCs w:val="28"/>
         </w:rPr>
@@ -141,7 +140,6 @@
         <w:rPr>
           <w:rFonts w:ascii="Times New Roman" w:eastAsia="Times New Roman" w:hAnsi="Times New Roman" w:cs="Times New Roman"/>
           <w:b/>
-          <w:color w:val="000000"/>
           <w:sz w:val="28"/>
           <w:szCs w:val="28"/>
         </w:rPr>
@@ -150,7 +148,6 @@
         <w:rPr>
           <w:rFonts w:ascii="Times New Roman" w:eastAsia="Times New Roman" w:hAnsi="Times New Roman" w:cs="Times New Roman"/>
           <w:b/>
-          <w:color w:val="000000"/>
           <w:sz w:val="28"/>
           <w:szCs w:val="28"/>
         </w:rPr>
@@ -753,15 +750,13 @@
         <w:jc w:val="both"/>
         <w:rPr>
           <w:rFonts w:ascii="Times New Roman" w:eastAsia="Times New Roman" w:hAnsi="Times New Roman" w:cs="Times New Roman"/>
-          <w:color w:val="000000"/>
-          <w:sz w:val="28"/>
-          <w:szCs w:val="28"/>
-        </w:rPr>
-      </w:pPr>
-      <w:r>
-        <w:rPr>
-          <w:rFonts w:ascii="Times New Roman" w:eastAsia="Times New Roman" w:hAnsi="Times New Roman" w:cs="Times New Roman"/>
-          <w:color w:val="000000"/>
+          <w:sz w:val="28"/>
+          <w:szCs w:val="28"/>
+        </w:rPr>
+      </w:pPr>
+      <w:r>
+        <w:rPr>
+          <w:rFonts w:ascii="Times New Roman" w:eastAsia="Times New Roman" w:hAnsi="Times New Roman" w:cs="Times New Roman"/>
           <w:sz w:val="28"/>
           <w:szCs w:val="28"/>
         </w:rPr>
@@ -786,15 +781,13 @@
         <w:jc w:val="both"/>
         <w:rPr>
           <w:rFonts w:ascii="Times New Roman" w:eastAsia="Times New Roman" w:hAnsi="Times New Roman" w:cs="Times New Roman"/>
-          <w:color w:val="000000"/>
-          <w:sz w:val="28"/>
-          <w:szCs w:val="28"/>
-        </w:rPr>
-      </w:pPr>
-      <w:r>
-        <w:rPr>
-          <w:rFonts w:ascii="Times New Roman" w:eastAsia="Times New Roman" w:hAnsi="Times New Roman" w:cs="Times New Roman"/>
-          <w:color w:val="000000"/>
+          <w:sz w:val="28"/>
+          <w:szCs w:val="28"/>
+        </w:rPr>
+      </w:pPr>
+      <w:r>
+        <w:rPr>
+          <w:rFonts w:ascii="Times New Roman" w:eastAsia="Times New Roman" w:hAnsi="Times New Roman" w:cs="Times New Roman"/>
           <w:sz w:val="28"/>
           <w:szCs w:val="28"/>
         </w:rPr>
@@ -819,15 +812,13 @@
         <w:jc w:val="both"/>
         <w:rPr>
           <w:rFonts w:ascii="Times New Roman" w:eastAsia="Times New Roman" w:hAnsi="Times New Roman" w:cs="Times New Roman"/>
-          <w:color w:val="000000"/>
-          <w:sz w:val="28"/>
-          <w:szCs w:val="28"/>
-        </w:rPr>
-      </w:pPr>
-      <w:r>
-        <w:rPr>
-          <w:rFonts w:ascii="Times New Roman" w:eastAsia="Times New Roman" w:hAnsi="Times New Roman" w:cs="Times New Roman"/>
-          <w:color w:val="000000"/>
+          <w:sz w:val="28"/>
+          <w:szCs w:val="28"/>
+        </w:rPr>
+      </w:pPr>
+      <w:r>
+        <w:rPr>
+          <w:rFonts w:ascii="Times New Roman" w:eastAsia="Times New Roman" w:hAnsi="Times New Roman" w:cs="Times New Roman"/>
           <w:sz w:val="28"/>
           <w:szCs w:val="28"/>
         </w:rPr>
@@ -852,15 +843,13 @@
         <w:jc w:val="both"/>
         <w:rPr>
           <w:rFonts w:ascii="Times New Roman" w:eastAsia="Times New Roman" w:hAnsi="Times New Roman" w:cs="Times New Roman"/>
-          <w:color w:val="000000"/>
-          <w:sz w:val="28"/>
-          <w:szCs w:val="28"/>
-        </w:rPr>
-      </w:pPr>
-      <w:r>
-        <w:rPr>
-          <w:rFonts w:ascii="Times New Roman" w:eastAsia="Times New Roman" w:hAnsi="Times New Roman" w:cs="Times New Roman"/>
-          <w:color w:val="000000"/>
+          <w:sz w:val="28"/>
+          <w:szCs w:val="28"/>
+        </w:rPr>
+      </w:pPr>
+      <w:r>
+        <w:rPr>
+          <w:rFonts w:ascii="Times New Roman" w:eastAsia="Times New Roman" w:hAnsi="Times New Roman" w:cs="Times New Roman"/>
           <w:sz w:val="28"/>
           <w:szCs w:val="28"/>
         </w:rPr>
@@ -925,70 +914,17 @@
         <w:jc w:val="both"/>
         <w:rPr>
           <w:rFonts w:ascii="Times New Roman" w:eastAsia="Times New Roman" w:hAnsi="Times New Roman" w:cs="Times New Roman"/>
-          <w:color w:val="000000"/>
-          <w:sz w:val="28"/>
-          <w:szCs w:val="28"/>
-        </w:rPr>
-      </w:pPr>
-      <w:r>
-        <w:rPr>
-          <w:rFonts w:ascii="Times New Roman" w:eastAsia="Times New Roman" w:hAnsi="Times New Roman" w:cs="Times New Roman"/>
-          <w:color w:val="000000"/>
-          <w:sz w:val="28"/>
-          <w:szCs w:val="28"/>
-        </w:rPr>
-        <w:t xml:space="preserve">Hệ thống quản lý còn cho phép quản lý thông tin của </w:t>
-      </w:r>
-      <w:r>
-        <w:rPr>
-          <w:rFonts w:ascii="Times New Roman" w:eastAsia="Times New Roman" w:hAnsi="Times New Roman" w:cs="Times New Roman"/>
-          <w:sz w:val="28"/>
-          <w:szCs w:val="28"/>
-        </w:rPr>
-        <w:t xml:space="preserve">Employee </w:t>
-      </w:r>
-      <w:r>
-        <w:rPr>
-          <w:rFonts w:ascii="Times New Roman" w:eastAsia="Times New Roman" w:hAnsi="Times New Roman" w:cs="Times New Roman"/>
-          <w:color w:val="000000"/>
-          <w:sz w:val="28"/>
-          <w:szCs w:val="28"/>
-        </w:rPr>
-        <w:t xml:space="preserve">resort. Thông tin </w:t>
-      </w:r>
-      <w:r>
-        <w:rPr>
-          <w:rFonts w:ascii="Times New Roman" w:eastAsia="Times New Roman" w:hAnsi="Times New Roman" w:cs="Times New Roman"/>
-          <w:sz w:val="28"/>
-          <w:szCs w:val="28"/>
-        </w:rPr>
-        <w:t xml:space="preserve">Employee </w:t>
-      </w:r>
-      <w:r>
-        <w:rPr>
-          <w:rFonts w:ascii="Times New Roman" w:eastAsia="Times New Roman" w:hAnsi="Times New Roman" w:cs="Times New Roman"/>
-          <w:color w:val="000000"/>
-          <w:sz w:val="28"/>
-          <w:szCs w:val="28"/>
-        </w:rPr>
-        <w:t xml:space="preserve">sẽ bao gồm: Họ tên </w:t>
-      </w:r>
-      <w:r>
-        <w:rPr>
-          <w:rFonts w:ascii="Times New Roman" w:eastAsia="Times New Roman" w:hAnsi="Times New Roman" w:cs="Times New Roman"/>
-          <w:sz w:val="28"/>
-          <w:szCs w:val="28"/>
-        </w:rPr>
-        <w:t xml:space="preserve">Employee </w:t>
-      </w:r>
-      <w:r>
-        <w:rPr>
-          <w:rFonts w:ascii="Times New Roman" w:eastAsia="Times New Roman" w:hAnsi="Times New Roman" w:cs="Times New Roman"/>
-          <w:color w:val="000000"/>
-          <w:sz w:val="28"/>
-          <w:szCs w:val="28"/>
-        </w:rPr>
-        <w:t>, Ngày sinh, Số CMND, Số ĐT, Email, Trình độ, Vị trí, lương</w:t>
+          <w:sz w:val="28"/>
+          <w:szCs w:val="28"/>
+        </w:rPr>
+      </w:pPr>
+      <w:r>
+        <w:rPr>
+          <w:rFonts w:ascii="Times New Roman" w:eastAsia="Times New Roman" w:hAnsi="Times New Roman" w:cs="Times New Roman"/>
+          <w:sz w:val="28"/>
+          <w:szCs w:val="28"/>
+        </w:rPr>
+        <w:t>Hệ thống quản lý còn cho phép quản lý thông tin của Employee resort. Thông tin Employee sẽ bao gồm: Họ tên Employee , Ngày sinh, Số CMND, Số ĐT, Email, Trình độ, Vị trí, lương</w:t>
       </w:r>
     </w:p>
     <w:p>
@@ -1009,15 +945,13 @@
         <w:jc w:val="both"/>
         <w:rPr>
           <w:rFonts w:ascii="Times New Roman" w:eastAsia="Times New Roman" w:hAnsi="Times New Roman" w:cs="Times New Roman"/>
-          <w:color w:val="000000"/>
-          <w:sz w:val="28"/>
-          <w:szCs w:val="28"/>
-        </w:rPr>
-      </w:pPr>
-      <w:r>
-        <w:rPr>
-          <w:rFonts w:ascii="Times New Roman" w:eastAsia="Times New Roman" w:hAnsi="Times New Roman" w:cs="Times New Roman"/>
-          <w:color w:val="000000"/>
+          <w:sz w:val="28"/>
+          <w:szCs w:val="28"/>
+        </w:rPr>
+      </w:pPr>
+      <w:r>
+        <w:rPr>
+          <w:rFonts w:ascii="Times New Roman" w:eastAsia="Times New Roman" w:hAnsi="Times New Roman" w:cs="Times New Roman"/>
           <w:sz w:val="28"/>
           <w:szCs w:val="28"/>
         </w:rPr>
@@ -1038,15 +972,13 @@
         <w:jc w:val="both"/>
         <w:rPr>
           <w:rFonts w:ascii="Times New Roman" w:eastAsia="Times New Roman" w:hAnsi="Times New Roman" w:cs="Times New Roman"/>
-          <w:color w:val="000000"/>
-          <w:sz w:val="28"/>
-          <w:szCs w:val="28"/>
-        </w:rPr>
-      </w:pPr>
-      <w:r>
-        <w:rPr>
-          <w:rFonts w:ascii="Times New Roman" w:eastAsia="Times New Roman" w:hAnsi="Times New Roman" w:cs="Times New Roman"/>
-          <w:color w:val="000000"/>
+          <w:sz w:val="28"/>
+          <w:szCs w:val="28"/>
+        </w:rPr>
+      </w:pPr>
+      <w:r>
+        <w:rPr>
+          <w:rFonts w:ascii="Times New Roman" w:eastAsia="Times New Roman" w:hAnsi="Times New Roman" w:cs="Times New Roman"/>
           <w:sz w:val="28"/>
           <w:szCs w:val="28"/>
         </w:rPr>
@@ -1067,15 +999,13 @@
         <w:jc w:val="both"/>
         <w:rPr>
           <w:rFonts w:ascii="Times New Roman" w:eastAsia="Times New Roman" w:hAnsi="Times New Roman" w:cs="Times New Roman"/>
-          <w:color w:val="000000"/>
-          <w:sz w:val="28"/>
-          <w:szCs w:val="28"/>
-        </w:rPr>
-      </w:pPr>
-      <w:r>
-        <w:rPr>
-          <w:rFonts w:ascii="Times New Roman" w:eastAsia="Times New Roman" w:hAnsi="Times New Roman" w:cs="Times New Roman"/>
-          <w:color w:val="000000"/>
+          <w:sz w:val="28"/>
+          <w:szCs w:val="28"/>
+        </w:rPr>
+      </w:pPr>
+      <w:r>
+        <w:rPr>
+          <w:rFonts w:ascii="Times New Roman" w:eastAsia="Times New Roman" w:hAnsi="Times New Roman" w:cs="Times New Roman"/>
           <w:sz w:val="28"/>
           <w:szCs w:val="28"/>
         </w:rPr>
@@ -1096,15 +1026,13 @@
         <w:jc w:val="both"/>
         <w:rPr>
           <w:rFonts w:ascii="Times New Roman" w:eastAsia="Times New Roman" w:hAnsi="Times New Roman" w:cs="Times New Roman"/>
-          <w:color w:val="000000"/>
-          <w:sz w:val="28"/>
-          <w:szCs w:val="28"/>
-        </w:rPr>
-      </w:pPr>
-      <w:r>
-        <w:rPr>
-          <w:rFonts w:ascii="Times New Roman" w:eastAsia="Times New Roman" w:hAnsi="Times New Roman" w:cs="Times New Roman"/>
-          <w:color w:val="000000"/>
+          <w:sz w:val="28"/>
+          <w:szCs w:val="28"/>
+        </w:rPr>
+      </w:pPr>
+      <w:r>
+        <w:rPr>
+          <w:rFonts w:ascii="Times New Roman" w:eastAsia="Times New Roman" w:hAnsi="Times New Roman" w:cs="Times New Roman"/>
           <w:sz w:val="28"/>
           <w:szCs w:val="28"/>
         </w:rPr>
@@ -1145,7 +1073,6 @@
         <w:jc w:val="both"/>
         <w:rPr>
           <w:rFonts w:ascii="Times New Roman" w:eastAsia="Times New Roman" w:hAnsi="Times New Roman" w:cs="Times New Roman"/>
-          <w:color w:val="000000"/>
           <w:sz w:val="28"/>
           <w:szCs w:val="28"/>
         </w:rPr>
@@ -1165,8 +1092,8 @@
           <w:szCs w:val="28"/>
         </w:rPr>
       </w:pPr>
-      <w:bookmarkStart w:id="1" w:name="_heading=h.gjdgxs" w:colFirst="0" w:colLast="0"/>
-      <w:bookmarkEnd w:id="1"/>
+      <w:bookmarkStart w:id="2" w:name="_heading=h.gjdgxs" w:colFirst="0" w:colLast="0"/>
+      <w:bookmarkEnd w:id="2"/>
       <w:r>
         <w:rPr>
           <w:sz w:val="28"/>
@@ -1264,15 +1191,13 @@
         <w:jc w:val="both"/>
         <w:rPr>
           <w:rFonts w:ascii="Times New Roman" w:eastAsia="Times New Roman" w:hAnsi="Times New Roman" w:cs="Times New Roman"/>
-          <w:color w:val="000000"/>
-          <w:sz w:val="28"/>
-          <w:szCs w:val="28"/>
-        </w:rPr>
-      </w:pPr>
-      <w:r>
-        <w:rPr>
-          <w:rFonts w:ascii="Times New Roman" w:eastAsia="Times New Roman" w:hAnsi="Times New Roman" w:cs="Times New Roman"/>
-          <w:color w:val="000000"/>
+          <w:sz w:val="28"/>
+          <w:szCs w:val="28"/>
+        </w:rPr>
+      </w:pPr>
+      <w:r>
+        <w:rPr>
+          <w:rFonts w:ascii="Times New Roman" w:eastAsia="Times New Roman" w:hAnsi="Times New Roman" w:cs="Times New Roman"/>
           <w:sz w:val="28"/>
           <w:szCs w:val="28"/>
         </w:rPr>
@@ -1296,15 +1221,13 @@
         <w:jc w:val="both"/>
         <w:rPr>
           <w:rFonts w:ascii="Times New Roman" w:eastAsia="Times New Roman" w:hAnsi="Times New Roman" w:cs="Times New Roman"/>
-          <w:color w:val="000000"/>
-          <w:sz w:val="28"/>
-          <w:szCs w:val="28"/>
-        </w:rPr>
-      </w:pPr>
-      <w:r>
-        <w:rPr>
-          <w:rFonts w:ascii="Times New Roman" w:eastAsia="Times New Roman" w:hAnsi="Times New Roman" w:cs="Times New Roman"/>
-          <w:color w:val="000000"/>
+          <w:sz w:val="28"/>
+          <w:szCs w:val="28"/>
+        </w:rPr>
+      </w:pPr>
+      <w:r>
+        <w:rPr>
+          <w:rFonts w:ascii="Times New Roman" w:eastAsia="Times New Roman" w:hAnsi="Times New Roman" w:cs="Times New Roman"/>
           <w:sz w:val="28"/>
           <w:szCs w:val="28"/>
         </w:rPr>
@@ -1328,15 +1251,13 @@
         <w:jc w:val="both"/>
         <w:rPr>
           <w:rFonts w:ascii="Times New Roman" w:eastAsia="Times New Roman" w:hAnsi="Times New Roman" w:cs="Times New Roman"/>
-          <w:color w:val="000000"/>
-          <w:sz w:val="28"/>
-          <w:szCs w:val="28"/>
-        </w:rPr>
-      </w:pPr>
-      <w:r>
-        <w:rPr>
-          <w:rFonts w:ascii="Times New Roman" w:eastAsia="Times New Roman" w:hAnsi="Times New Roman" w:cs="Times New Roman"/>
-          <w:color w:val="000000"/>
+          <w:sz w:val="28"/>
+          <w:szCs w:val="28"/>
+        </w:rPr>
+      </w:pPr>
+      <w:r>
+        <w:rPr>
+          <w:rFonts w:ascii="Times New Roman" w:eastAsia="Times New Roman" w:hAnsi="Times New Roman" w:cs="Times New Roman"/>
           <w:sz w:val="28"/>
           <w:szCs w:val="28"/>
         </w:rPr>
@@ -1360,15 +1281,13 @@
         <w:jc w:val="both"/>
         <w:rPr>
           <w:rFonts w:ascii="Times New Roman" w:eastAsia="Times New Roman" w:hAnsi="Times New Roman" w:cs="Times New Roman"/>
-          <w:color w:val="000000"/>
-          <w:sz w:val="28"/>
-          <w:szCs w:val="28"/>
-        </w:rPr>
-      </w:pPr>
-      <w:r>
-        <w:rPr>
-          <w:rFonts w:ascii="Times New Roman" w:eastAsia="Times New Roman" w:hAnsi="Times New Roman" w:cs="Times New Roman"/>
-          <w:color w:val="000000"/>
+          <w:sz w:val="28"/>
+          <w:szCs w:val="28"/>
+        </w:rPr>
+      </w:pPr>
+      <w:r>
+        <w:rPr>
+          <w:rFonts w:ascii="Times New Roman" w:eastAsia="Times New Roman" w:hAnsi="Times New Roman" w:cs="Times New Roman"/>
           <w:sz w:val="28"/>
           <w:szCs w:val="28"/>
         </w:rPr>
@@ -1392,15 +1311,13 @@
         <w:jc w:val="both"/>
         <w:rPr>
           <w:rFonts w:ascii="Times New Roman" w:eastAsia="Times New Roman" w:hAnsi="Times New Roman" w:cs="Times New Roman"/>
-          <w:color w:val="000000"/>
-          <w:sz w:val="28"/>
-          <w:szCs w:val="28"/>
-        </w:rPr>
-      </w:pPr>
-      <w:r>
-        <w:rPr>
-          <w:rFonts w:ascii="Times New Roman" w:eastAsia="Times New Roman" w:hAnsi="Times New Roman" w:cs="Times New Roman"/>
-          <w:color w:val="000000"/>
+          <w:sz w:val="28"/>
+          <w:szCs w:val="28"/>
+        </w:rPr>
+      </w:pPr>
+      <w:r>
+        <w:rPr>
+          <w:rFonts w:ascii="Times New Roman" w:eastAsia="Times New Roman" w:hAnsi="Times New Roman" w:cs="Times New Roman"/>
           <w:sz w:val="28"/>
           <w:szCs w:val="28"/>
         </w:rPr>
@@ -1424,15 +1341,13 @@
         <w:jc w:val="both"/>
         <w:rPr>
           <w:rFonts w:ascii="Times New Roman" w:eastAsia="Times New Roman" w:hAnsi="Times New Roman" w:cs="Times New Roman"/>
-          <w:color w:val="000000"/>
-          <w:sz w:val="28"/>
-          <w:szCs w:val="28"/>
-        </w:rPr>
-      </w:pPr>
-      <w:r>
-        <w:rPr>
-          <w:rFonts w:ascii="Times New Roman" w:eastAsia="Times New Roman" w:hAnsi="Times New Roman" w:cs="Times New Roman"/>
-          <w:color w:val="000000"/>
+          <w:sz w:val="28"/>
+          <w:szCs w:val="28"/>
+        </w:rPr>
+      </w:pPr>
+      <w:r>
+        <w:rPr>
+          <w:rFonts w:ascii="Times New Roman" w:eastAsia="Times New Roman" w:hAnsi="Times New Roman" w:cs="Times New Roman"/>
           <w:sz w:val="28"/>
           <w:szCs w:val="28"/>
         </w:rPr>
@@ -1456,15 +1371,13 @@
         <w:jc w:val="both"/>
         <w:rPr>
           <w:rFonts w:ascii="Times New Roman" w:eastAsia="Times New Roman" w:hAnsi="Times New Roman" w:cs="Times New Roman"/>
-          <w:color w:val="000000"/>
-          <w:sz w:val="28"/>
-          <w:szCs w:val="28"/>
-        </w:rPr>
-      </w:pPr>
-      <w:r>
-        <w:rPr>
-          <w:rFonts w:ascii="Times New Roman" w:eastAsia="Times New Roman" w:hAnsi="Times New Roman" w:cs="Times New Roman"/>
-          <w:color w:val="000000"/>
+          <w:sz w:val="28"/>
+          <w:szCs w:val="28"/>
+        </w:rPr>
+      </w:pPr>
+      <w:r>
+        <w:rPr>
+          <w:rFonts w:ascii="Times New Roman" w:eastAsia="Times New Roman" w:hAnsi="Times New Roman" w:cs="Times New Roman"/>
           <w:sz w:val="28"/>
           <w:szCs w:val="28"/>
         </w:rPr>
@@ -1488,15 +1401,13 @@
         <w:jc w:val="both"/>
         <w:rPr>
           <w:rFonts w:ascii="Times New Roman" w:eastAsia="Times New Roman" w:hAnsi="Times New Roman" w:cs="Times New Roman"/>
-          <w:color w:val="000000"/>
-          <w:sz w:val="28"/>
-          <w:szCs w:val="28"/>
-        </w:rPr>
-      </w:pPr>
-      <w:r>
-        <w:rPr>
-          <w:rFonts w:ascii="Times New Roman" w:eastAsia="Times New Roman" w:hAnsi="Times New Roman" w:cs="Times New Roman"/>
-          <w:color w:val="000000"/>
+          <w:sz w:val="28"/>
+          <w:szCs w:val="28"/>
+        </w:rPr>
+      </w:pPr>
+      <w:r>
+        <w:rPr>
+          <w:rFonts w:ascii="Times New Roman" w:eastAsia="Times New Roman" w:hAnsi="Times New Roman" w:cs="Times New Roman"/>
           <w:sz w:val="28"/>
           <w:szCs w:val="28"/>
         </w:rPr>
@@ -1520,15 +1431,13 @@
         <w:jc w:val="both"/>
         <w:rPr>
           <w:rFonts w:ascii="Times New Roman" w:eastAsia="Times New Roman" w:hAnsi="Times New Roman" w:cs="Times New Roman"/>
-          <w:color w:val="000000"/>
-          <w:sz w:val="28"/>
-          <w:szCs w:val="28"/>
-        </w:rPr>
-      </w:pPr>
-      <w:r>
-        <w:rPr>
-          <w:rFonts w:ascii="Times New Roman" w:eastAsia="Times New Roman" w:hAnsi="Times New Roman" w:cs="Times New Roman"/>
-          <w:color w:val="000000"/>
+          <w:sz w:val="28"/>
+          <w:szCs w:val="28"/>
+        </w:rPr>
+      </w:pPr>
+      <w:r>
+        <w:rPr>
+          <w:rFonts w:ascii="Times New Roman" w:eastAsia="Times New Roman" w:hAnsi="Times New Roman" w:cs="Times New Roman"/>
           <w:sz w:val="28"/>
           <w:szCs w:val="28"/>
         </w:rPr>
@@ -1551,15 +1460,13 @@
         <w:jc w:val="both"/>
         <w:rPr>
           <w:rFonts w:ascii="Times New Roman" w:eastAsia="Times New Roman" w:hAnsi="Times New Roman" w:cs="Times New Roman"/>
-          <w:color w:val="000000"/>
-          <w:sz w:val="28"/>
-          <w:szCs w:val="28"/>
-        </w:rPr>
-      </w:pPr>
-      <w:r>
-        <w:rPr>
-          <w:rFonts w:ascii="Times New Roman" w:eastAsia="Times New Roman" w:hAnsi="Times New Roman" w:cs="Times New Roman"/>
-          <w:color w:val="000000"/>
+          <w:sz w:val="28"/>
+          <w:szCs w:val="28"/>
+        </w:rPr>
+      </w:pPr>
+      <w:r>
+        <w:rPr>
+          <w:rFonts w:ascii="Times New Roman" w:eastAsia="Times New Roman" w:hAnsi="Times New Roman" w:cs="Times New Roman"/>
           <w:sz w:val="28"/>
           <w:szCs w:val="28"/>
         </w:rPr>
@@ -1601,15 +1508,13 @@
         <w:jc w:val="both"/>
         <w:rPr>
           <w:rFonts w:ascii="Times New Roman" w:eastAsia="Times New Roman" w:hAnsi="Times New Roman" w:cs="Times New Roman"/>
-          <w:color w:val="0070C0"/>
-          <w:sz w:val="28"/>
-          <w:szCs w:val="28"/>
-        </w:rPr>
-      </w:pPr>
-      <w:r>
-        <w:rPr>
-          <w:rFonts w:ascii="Times New Roman" w:eastAsia="Times New Roman" w:hAnsi="Times New Roman" w:cs="Times New Roman"/>
-          <w:color w:val="0070C0"/>
+          <w:sz w:val="28"/>
+          <w:szCs w:val="28"/>
+        </w:rPr>
+      </w:pPr>
+      <w:r>
+        <w:rPr>
+          <w:rFonts w:ascii="Times New Roman" w:eastAsia="Times New Roman" w:hAnsi="Times New Roman" w:cs="Times New Roman"/>
           <w:sz w:val="28"/>
           <w:szCs w:val="28"/>
         </w:rPr>
@@ -1631,7 +1536,6 @@
         <w:jc w:val="both"/>
         <w:rPr>
           <w:rFonts w:ascii="Times New Roman" w:eastAsia="Times New Roman" w:hAnsi="Times New Roman" w:cs="Times New Roman"/>
-          <w:color w:val="0070C0"/>
           <w:sz w:val="28"/>
           <w:szCs w:val="28"/>
         </w:rPr>
@@ -1654,15 +1558,13 @@
         <w:jc w:val="both"/>
         <w:rPr>
           <w:rFonts w:ascii="Times New Roman" w:eastAsia="Times New Roman" w:hAnsi="Times New Roman" w:cs="Times New Roman"/>
-          <w:color w:val="0070C0"/>
-          <w:sz w:val="28"/>
-          <w:szCs w:val="28"/>
-        </w:rPr>
-      </w:pPr>
-      <w:r>
-        <w:rPr>
-          <w:rFonts w:ascii="Times New Roman" w:eastAsia="Times New Roman" w:hAnsi="Times New Roman" w:cs="Times New Roman"/>
-          <w:color w:val="0070C0"/>
+          <w:sz w:val="28"/>
+          <w:szCs w:val="28"/>
+        </w:rPr>
+      </w:pPr>
+      <w:r>
+        <w:rPr>
+          <w:rFonts w:ascii="Times New Roman" w:eastAsia="Times New Roman" w:hAnsi="Times New Roman" w:cs="Times New Roman"/>
           <w:sz w:val="28"/>
           <w:szCs w:val="28"/>
         </w:rPr>
@@ -1672,7 +1574,6 @@
         <w:rPr>
           <w:rFonts w:ascii="Times New Roman" w:eastAsia="Times New Roman" w:hAnsi="Times New Roman" w:cs="Times New Roman"/>
           <w:b/>
-          <w:color w:val="0070C0"/>
           <w:sz w:val="28"/>
           <w:szCs w:val="28"/>
         </w:rPr>
@@ -1681,7 +1582,6 @@
       <w:r>
         <w:rPr>
           <w:rFonts w:ascii="Times New Roman" w:eastAsia="Times New Roman" w:hAnsi="Times New Roman" w:cs="Times New Roman"/>
-          <w:color w:val="0070C0"/>
           <w:sz w:val="28"/>
           <w:szCs w:val="28"/>
         </w:rPr>
@@ -1691,7 +1591,6 @@
         <w:rPr>
           <w:rFonts w:ascii="Times New Roman" w:eastAsia="Times New Roman" w:hAnsi="Times New Roman" w:cs="Times New Roman"/>
           <w:b/>
-          <w:color w:val="0070C0"/>
           <w:sz w:val="28"/>
           <w:szCs w:val="28"/>
         </w:rPr>
@@ -1700,7 +1599,6 @@
       <w:r>
         <w:rPr>
           <w:rFonts w:ascii="Times New Roman" w:eastAsia="Times New Roman" w:hAnsi="Times New Roman" w:cs="Times New Roman"/>
-          <w:color w:val="0070C0"/>
           <w:sz w:val="28"/>
           <w:szCs w:val="28"/>
         </w:rPr>
@@ -1720,7 +1618,6 @@
         <w:jc w:val="both"/>
         <w:rPr>
           <w:rFonts w:ascii="Times New Roman" w:eastAsia="Times New Roman" w:hAnsi="Times New Roman" w:cs="Times New Roman"/>
-          <w:color w:val="0070C0"/>
           <w:sz w:val="28"/>
           <w:szCs w:val="28"/>
         </w:rPr>
@@ -1743,15 +1640,13 @@
         <w:jc w:val="both"/>
         <w:rPr>
           <w:rFonts w:ascii="Times New Roman" w:eastAsia="Times New Roman" w:hAnsi="Times New Roman" w:cs="Times New Roman"/>
-          <w:color w:val="0070C0"/>
-          <w:sz w:val="28"/>
-          <w:szCs w:val="28"/>
-        </w:rPr>
-      </w:pPr>
-      <w:r>
-        <w:rPr>
-          <w:rFonts w:ascii="Times New Roman" w:eastAsia="Times New Roman" w:hAnsi="Times New Roman" w:cs="Times New Roman"/>
-          <w:color w:val="0070C0"/>
+          <w:sz w:val="28"/>
+          <w:szCs w:val="28"/>
+        </w:rPr>
+      </w:pPr>
+      <w:r>
+        <w:rPr>
+          <w:rFonts w:ascii="Times New Roman" w:eastAsia="Times New Roman" w:hAnsi="Times New Roman" w:cs="Times New Roman"/>
           <w:sz w:val="28"/>
           <w:szCs w:val="28"/>
         </w:rPr>
@@ -1761,7 +1656,6 @@
         <w:rPr>
           <w:rFonts w:ascii="Times New Roman" w:eastAsia="Times New Roman" w:hAnsi="Times New Roman" w:cs="Times New Roman"/>
           <w:b/>
-          <w:color w:val="0070C0"/>
           <w:sz w:val="28"/>
           <w:szCs w:val="28"/>
         </w:rPr>
@@ -1770,7 +1664,6 @@
       <w:r>
         <w:rPr>
           <w:rFonts w:ascii="Times New Roman" w:eastAsia="Times New Roman" w:hAnsi="Times New Roman" w:cs="Times New Roman"/>
-          <w:color w:val="0070C0"/>
           <w:sz w:val="28"/>
           <w:szCs w:val="28"/>
         </w:rPr>
@@ -1780,7 +1673,6 @@
         <w:rPr>
           <w:rFonts w:ascii="Times New Roman" w:eastAsia="Times New Roman" w:hAnsi="Times New Roman" w:cs="Times New Roman"/>
           <w:b/>
-          <w:color w:val="0070C0"/>
           <w:sz w:val="28"/>
           <w:szCs w:val="28"/>
         </w:rPr>
@@ -1789,7 +1681,6 @@
       <w:r>
         <w:rPr>
           <w:rFonts w:ascii="Times New Roman" w:eastAsia="Times New Roman" w:hAnsi="Times New Roman" w:cs="Times New Roman"/>
-          <w:color w:val="0070C0"/>
           <w:sz w:val="28"/>
           <w:szCs w:val="28"/>
         </w:rPr>
@@ -1832,15 +1723,13 @@
         <w:jc w:val="both"/>
         <w:rPr>
           <w:rFonts w:ascii="Times New Roman" w:eastAsia="Times New Roman" w:hAnsi="Times New Roman" w:cs="Times New Roman"/>
-          <w:color w:val="0070C0"/>
-          <w:sz w:val="28"/>
-          <w:szCs w:val="28"/>
-        </w:rPr>
-      </w:pPr>
-      <w:r>
-        <w:rPr>
-          <w:rFonts w:ascii="Times New Roman" w:eastAsia="Times New Roman" w:hAnsi="Times New Roman" w:cs="Times New Roman"/>
-          <w:color w:val="0070C0"/>
+          <w:sz w:val="28"/>
+          <w:szCs w:val="28"/>
+        </w:rPr>
+      </w:pPr>
+      <w:r>
+        <w:rPr>
+          <w:rFonts w:ascii="Times New Roman" w:eastAsia="Times New Roman" w:hAnsi="Times New Roman" w:cs="Times New Roman"/>
           <w:sz w:val="28"/>
           <w:szCs w:val="28"/>
         </w:rPr>
@@ -1850,7 +1739,6 @@
         <w:rPr>
           <w:rFonts w:ascii="Times New Roman" w:eastAsia="Times New Roman" w:hAnsi="Times New Roman" w:cs="Times New Roman"/>
           <w:b/>
-          <w:color w:val="0070C0"/>
           <w:sz w:val="28"/>
           <w:szCs w:val="28"/>
         </w:rPr>
@@ -1859,7 +1747,6 @@
       <w:r>
         <w:rPr>
           <w:rFonts w:ascii="Times New Roman" w:eastAsia="Times New Roman" w:hAnsi="Times New Roman" w:cs="Times New Roman"/>
-          <w:color w:val="0070C0"/>
           <w:sz w:val="28"/>
           <w:szCs w:val="28"/>
         </w:rPr>
@@ -1869,7 +1756,6 @@
         <w:rPr>
           <w:rFonts w:ascii="Times New Roman" w:eastAsia="Times New Roman" w:hAnsi="Times New Roman" w:cs="Times New Roman"/>
           <w:b/>
-          <w:color w:val="0070C0"/>
           <w:sz w:val="28"/>
           <w:szCs w:val="28"/>
         </w:rPr>
@@ -1878,7 +1764,6 @@
       <w:r>
         <w:rPr>
           <w:rFonts w:ascii="Times New Roman" w:eastAsia="Times New Roman" w:hAnsi="Times New Roman" w:cs="Times New Roman"/>
-          <w:color w:val="0070C0"/>
           <w:sz w:val="28"/>
           <w:szCs w:val="28"/>
         </w:rPr>
@@ -1921,15 +1806,13 @@
         <w:jc w:val="both"/>
         <w:rPr>
           <w:rFonts w:ascii="Times New Roman" w:eastAsia="Times New Roman" w:hAnsi="Times New Roman" w:cs="Times New Roman"/>
-          <w:color w:val="0070C0"/>
-          <w:sz w:val="28"/>
-          <w:szCs w:val="28"/>
-        </w:rPr>
-      </w:pPr>
-      <w:r>
-        <w:rPr>
-          <w:rFonts w:ascii="Times New Roman" w:eastAsia="Times New Roman" w:hAnsi="Times New Roman" w:cs="Times New Roman"/>
-          <w:color w:val="0070C0"/>
+          <w:sz w:val="28"/>
+          <w:szCs w:val="28"/>
+        </w:rPr>
+      </w:pPr>
+      <w:r>
+        <w:rPr>
+          <w:rFonts w:ascii="Times New Roman" w:eastAsia="Times New Roman" w:hAnsi="Times New Roman" w:cs="Times New Roman"/>
           <w:sz w:val="28"/>
           <w:szCs w:val="28"/>
         </w:rPr>
@@ -1939,7 +1822,6 @@
         <w:rPr>
           <w:rFonts w:ascii="Times New Roman" w:eastAsia="Times New Roman" w:hAnsi="Times New Roman" w:cs="Times New Roman"/>
           <w:b/>
-          <w:color w:val="0070C0"/>
           <w:sz w:val="28"/>
           <w:szCs w:val="28"/>
         </w:rPr>
@@ -1948,7 +1830,6 @@
       <w:r>
         <w:rPr>
           <w:rFonts w:ascii="Times New Roman" w:eastAsia="Times New Roman" w:hAnsi="Times New Roman" w:cs="Times New Roman"/>
-          <w:color w:val="0070C0"/>
           <w:sz w:val="28"/>
           <w:szCs w:val="28"/>
         </w:rPr>
@@ -1958,7 +1839,6 @@
         <w:rPr>
           <w:rFonts w:ascii="Times New Roman" w:eastAsia="Times New Roman" w:hAnsi="Times New Roman" w:cs="Times New Roman"/>
           <w:i/>
-          <w:color w:val="0070C0"/>
           <w:sz w:val="28"/>
           <w:szCs w:val="28"/>
         </w:rPr>
@@ -1967,7 +1847,6 @@
       <w:r>
         <w:rPr>
           <w:rFonts w:ascii="Times New Roman" w:eastAsia="Times New Roman" w:hAnsi="Times New Roman" w:cs="Times New Roman"/>
-          <w:color w:val="0070C0"/>
           <w:sz w:val="28"/>
           <w:szCs w:val="28"/>
         </w:rPr>
@@ -1977,7 +1856,6 @@
         <w:rPr>
           <w:rFonts w:ascii="Times New Roman" w:eastAsia="Times New Roman" w:hAnsi="Times New Roman" w:cs="Times New Roman"/>
           <w:b/>
-          <w:color w:val="0070C0"/>
           <w:sz w:val="28"/>
           <w:szCs w:val="28"/>
         </w:rPr>
@@ -1986,7 +1864,6 @@
       <w:r>
         <w:rPr>
           <w:rFonts w:ascii="Times New Roman" w:eastAsia="Times New Roman" w:hAnsi="Times New Roman" w:cs="Times New Roman"/>
-          <w:color w:val="0070C0"/>
           <w:sz w:val="28"/>
           <w:szCs w:val="28"/>
         </w:rPr>
@@ -2029,15 +1906,13 @@
         <w:jc w:val="both"/>
         <w:rPr>
           <w:rFonts w:ascii="Times New Roman" w:eastAsia="Times New Roman" w:hAnsi="Times New Roman" w:cs="Times New Roman"/>
-          <w:color w:val="70AD47" w:themeColor="accent6"/>
-          <w:sz w:val="28"/>
-          <w:szCs w:val="28"/>
-        </w:rPr>
-      </w:pPr>
-      <w:r>
-        <w:rPr>
-          <w:rFonts w:ascii="Times New Roman" w:eastAsia="Times New Roman" w:hAnsi="Times New Roman" w:cs="Times New Roman"/>
-          <w:color w:val="70AD47" w:themeColor="accent6"/>
+          <w:sz w:val="28"/>
+          <w:szCs w:val="28"/>
+        </w:rPr>
+      </w:pPr>
+      <w:r>
+        <w:rPr>
+          <w:rFonts w:ascii="Times New Roman" w:eastAsia="Times New Roman" w:hAnsi="Times New Roman" w:cs="Times New Roman"/>
           <w:sz w:val="28"/>
           <w:szCs w:val="28"/>
         </w:rPr>
@@ -2047,7 +1922,6 @@
         <w:rPr>
           <w:rFonts w:ascii="Times New Roman" w:eastAsia="Times New Roman" w:hAnsi="Times New Roman" w:cs="Times New Roman"/>
           <w:b/>
-          <w:color w:val="70AD47" w:themeColor="accent6"/>
           <w:sz w:val="28"/>
           <w:szCs w:val="28"/>
         </w:rPr>
@@ -2056,7 +1930,6 @@
       <w:r>
         <w:rPr>
           <w:rFonts w:ascii="Times New Roman" w:eastAsia="Times New Roman" w:hAnsi="Times New Roman" w:cs="Times New Roman"/>
-          <w:color w:val="70AD47" w:themeColor="accent6"/>
           <w:sz w:val="28"/>
           <w:szCs w:val="28"/>
         </w:rPr>
@@ -2066,7 +1939,6 @@
         <w:rPr>
           <w:rFonts w:ascii="Times New Roman" w:eastAsia="Times New Roman" w:hAnsi="Times New Roman" w:cs="Times New Roman"/>
           <w:b/>
-          <w:color w:val="70AD47" w:themeColor="accent6"/>
           <w:sz w:val="28"/>
           <w:szCs w:val="28"/>
         </w:rPr>
@@ -2075,7 +1947,6 @@
       <w:r>
         <w:rPr>
           <w:rFonts w:ascii="Times New Roman" w:eastAsia="Times New Roman" w:hAnsi="Times New Roman" w:cs="Times New Roman"/>
-          <w:color w:val="70AD47" w:themeColor="accent6"/>
           <w:sz w:val="28"/>
           <w:szCs w:val="28"/>
         </w:rPr>
@@ -2118,15 +1989,13 @@
         <w:jc w:val="both"/>
         <w:rPr>
           <w:rFonts w:ascii="Times New Roman" w:eastAsia="Times New Roman" w:hAnsi="Times New Roman" w:cs="Times New Roman"/>
-          <w:color w:val="70AD47" w:themeColor="accent6"/>
-          <w:sz w:val="28"/>
-          <w:szCs w:val="28"/>
-        </w:rPr>
-      </w:pPr>
-      <w:r>
-        <w:rPr>
-          <w:rFonts w:ascii="Times New Roman" w:eastAsia="Times New Roman" w:hAnsi="Times New Roman" w:cs="Times New Roman"/>
-          <w:color w:val="70AD47" w:themeColor="accent6"/>
+          <w:sz w:val="28"/>
+          <w:szCs w:val="28"/>
+        </w:rPr>
+      </w:pPr>
+      <w:r>
+        <w:rPr>
+          <w:rFonts w:ascii="Times New Roman" w:eastAsia="Times New Roman" w:hAnsi="Times New Roman" w:cs="Times New Roman"/>
           <w:sz w:val="28"/>
           <w:szCs w:val="28"/>
         </w:rPr>
@@ -2136,7 +2005,6 @@
         <w:rPr>
           <w:rFonts w:ascii="Times New Roman" w:eastAsia="Times New Roman" w:hAnsi="Times New Roman" w:cs="Times New Roman"/>
           <w:b/>
-          <w:color w:val="70AD47" w:themeColor="accent6"/>
           <w:sz w:val="28"/>
           <w:szCs w:val="28"/>
         </w:rPr>
@@ -2145,7 +2013,6 @@
       <w:r>
         <w:rPr>
           <w:rFonts w:ascii="Times New Roman" w:eastAsia="Times New Roman" w:hAnsi="Times New Roman" w:cs="Times New Roman"/>
-          <w:color w:val="70AD47" w:themeColor="accent6"/>
           <w:sz w:val="28"/>
           <w:szCs w:val="28"/>
         </w:rPr>
@@ -2155,7 +2022,6 @@
         <w:rPr>
           <w:rFonts w:ascii="Times New Roman" w:eastAsia="Times New Roman" w:hAnsi="Times New Roman" w:cs="Times New Roman"/>
           <w:b/>
-          <w:color w:val="70AD47" w:themeColor="accent6"/>
           <w:sz w:val="28"/>
           <w:szCs w:val="28"/>
         </w:rPr>
@@ -2164,7 +2030,6 @@
       <w:r>
         <w:rPr>
           <w:rFonts w:ascii="Times New Roman" w:eastAsia="Times New Roman" w:hAnsi="Times New Roman" w:cs="Times New Roman"/>
-          <w:color w:val="70AD47" w:themeColor="accent6"/>
           <w:sz w:val="28"/>
           <w:szCs w:val="28"/>
         </w:rPr>
@@ -2174,7 +2039,6 @@
         <w:rPr>
           <w:rFonts w:ascii="Times New Roman" w:eastAsia="Times New Roman" w:hAnsi="Times New Roman" w:cs="Times New Roman"/>
           <w:b/>
-          <w:color w:val="70AD47" w:themeColor="accent6"/>
           <w:sz w:val="28"/>
           <w:szCs w:val="28"/>
         </w:rPr>
@@ -2183,7 +2047,6 @@
       <w:r>
         <w:rPr>
           <w:rFonts w:ascii="Times New Roman" w:eastAsia="Times New Roman" w:hAnsi="Times New Roman" w:cs="Times New Roman"/>
-          <w:color w:val="70AD47" w:themeColor="accent6"/>
           <w:sz w:val="28"/>
           <w:szCs w:val="28"/>
         </w:rPr>
@@ -2193,7 +2056,6 @@
         <w:rPr>
           <w:rFonts w:ascii="Times New Roman" w:eastAsia="Times New Roman" w:hAnsi="Times New Roman" w:cs="Times New Roman"/>
           <w:b/>
-          <w:color w:val="70AD47" w:themeColor="accent6"/>
           <w:sz w:val="28"/>
           <w:szCs w:val="28"/>
         </w:rPr>
@@ -2202,7 +2064,6 @@
       <w:r>
         <w:rPr>
           <w:rFonts w:ascii="Times New Roman" w:eastAsia="Times New Roman" w:hAnsi="Times New Roman" w:cs="Times New Roman"/>
-          <w:color w:val="70AD47" w:themeColor="accent6"/>
           <w:sz w:val="28"/>
           <w:szCs w:val="28"/>
         </w:rPr>
@@ -2245,15 +2106,13 @@
         <w:jc w:val="both"/>
         <w:rPr>
           <w:rFonts w:ascii="Times New Roman" w:eastAsia="Times New Roman" w:hAnsi="Times New Roman" w:cs="Times New Roman"/>
-          <w:color w:val="0070C0"/>
-          <w:sz w:val="28"/>
-          <w:szCs w:val="28"/>
-        </w:rPr>
-      </w:pPr>
-      <w:r>
-        <w:rPr>
-          <w:rFonts w:ascii="Times New Roman" w:eastAsia="Times New Roman" w:hAnsi="Times New Roman" w:cs="Times New Roman"/>
-          <w:color w:val="0070C0"/>
+          <w:sz w:val="28"/>
+          <w:szCs w:val="28"/>
+        </w:rPr>
+      </w:pPr>
+      <w:r>
+        <w:rPr>
+          <w:rFonts w:ascii="Times New Roman" w:eastAsia="Times New Roman" w:hAnsi="Times New Roman" w:cs="Times New Roman"/>
           <w:sz w:val="28"/>
           <w:szCs w:val="28"/>
         </w:rPr>
@@ -2263,7 +2122,6 @@
         <w:rPr>
           <w:rFonts w:ascii="Times New Roman" w:eastAsia="Times New Roman" w:hAnsi="Times New Roman" w:cs="Times New Roman"/>
           <w:b/>
-          <w:color w:val="0070C0"/>
           <w:sz w:val="28"/>
           <w:szCs w:val="28"/>
         </w:rPr>
@@ -2272,7 +2130,6 @@
       <w:r>
         <w:rPr>
           <w:rFonts w:ascii="Times New Roman" w:eastAsia="Times New Roman" w:hAnsi="Times New Roman" w:cs="Times New Roman"/>
-          <w:color w:val="0070C0"/>
           <w:sz w:val="28"/>
           <w:szCs w:val="28"/>
         </w:rPr>
@@ -2282,7 +2139,6 @@
         <w:rPr>
           <w:rFonts w:ascii="Times New Roman" w:eastAsia="Times New Roman" w:hAnsi="Times New Roman" w:cs="Times New Roman"/>
           <w:b/>
-          <w:color w:val="0070C0"/>
           <w:sz w:val="28"/>
           <w:szCs w:val="28"/>
         </w:rPr>
@@ -2291,7 +2147,6 @@
       <w:r>
         <w:rPr>
           <w:rFonts w:ascii="Times New Roman" w:eastAsia="Times New Roman" w:hAnsi="Times New Roman" w:cs="Times New Roman"/>
-          <w:color w:val="0070C0"/>
           <w:sz w:val="28"/>
           <w:szCs w:val="28"/>
         </w:rPr>
@@ -2312,15 +2167,13 @@
         <w:jc w:val="both"/>
         <w:rPr>
           <w:rFonts w:ascii="Times New Roman" w:eastAsia="Times New Roman" w:hAnsi="Times New Roman" w:cs="Times New Roman"/>
-          <w:color w:val="0070C0"/>
-          <w:sz w:val="28"/>
-          <w:szCs w:val="28"/>
-        </w:rPr>
-      </w:pPr>
-      <w:r>
-        <w:rPr>
-          <w:rFonts w:ascii="Times New Roman" w:eastAsia="Times New Roman" w:hAnsi="Times New Roman" w:cs="Times New Roman"/>
-          <w:color w:val="0070C0"/>
+          <w:sz w:val="28"/>
+          <w:szCs w:val="28"/>
+        </w:rPr>
+      </w:pPr>
+      <w:r>
+        <w:rPr>
+          <w:rFonts w:ascii="Times New Roman" w:eastAsia="Times New Roman" w:hAnsi="Times New Roman" w:cs="Times New Roman"/>
           <w:sz w:val="28"/>
           <w:szCs w:val="28"/>
         </w:rPr>
@@ -2363,15 +2216,13 @@
         <w:jc w:val="both"/>
         <w:rPr>
           <w:rFonts w:ascii="Times New Roman" w:eastAsia="Times New Roman" w:hAnsi="Times New Roman" w:cs="Times New Roman"/>
-          <w:color w:val="0070C0"/>
-          <w:sz w:val="28"/>
-          <w:szCs w:val="28"/>
-        </w:rPr>
-      </w:pPr>
-      <w:r>
-        <w:rPr>
-          <w:rFonts w:ascii="Times New Roman" w:eastAsia="Times New Roman" w:hAnsi="Times New Roman" w:cs="Times New Roman"/>
-          <w:color w:val="0070C0"/>
+          <w:sz w:val="28"/>
+          <w:szCs w:val="28"/>
+        </w:rPr>
+      </w:pPr>
+      <w:r>
+        <w:rPr>
+          <w:rFonts w:ascii="Times New Roman" w:eastAsia="Times New Roman" w:hAnsi="Times New Roman" w:cs="Times New Roman"/>
           <w:sz w:val="28"/>
           <w:szCs w:val="28"/>
         </w:rPr>
@@ -2414,15 +2265,13 @@
         <w:jc w:val="both"/>
         <w:rPr>
           <w:rFonts w:ascii="Times New Roman" w:eastAsia="Times New Roman" w:hAnsi="Times New Roman" w:cs="Times New Roman"/>
-          <w:color w:val="0070C0"/>
-          <w:sz w:val="28"/>
-          <w:szCs w:val="28"/>
-        </w:rPr>
-      </w:pPr>
-      <w:r>
-        <w:rPr>
-          <w:rFonts w:ascii="Times New Roman" w:eastAsia="Times New Roman" w:hAnsi="Times New Roman" w:cs="Times New Roman"/>
-          <w:color w:val="0070C0"/>
+          <w:sz w:val="28"/>
+          <w:szCs w:val="28"/>
+        </w:rPr>
+      </w:pPr>
+      <w:r>
+        <w:rPr>
+          <w:rFonts w:ascii="Times New Roman" w:eastAsia="Times New Roman" w:hAnsi="Times New Roman" w:cs="Times New Roman"/>
           <w:sz w:val="28"/>
           <w:szCs w:val="28"/>
         </w:rPr>
@@ -2433,7 +2282,6 @@
         <w:rPr>
           <w:rFonts w:ascii="Times New Roman" w:eastAsia="Times New Roman" w:hAnsi="Times New Roman" w:cs="Times New Roman"/>
           <w:b/>
-          <w:color w:val="0070C0"/>
           <w:sz w:val="28"/>
           <w:szCs w:val="28"/>
         </w:rPr>
@@ -2442,7 +2290,6 @@
       <w:r>
         <w:rPr>
           <w:rFonts w:ascii="Times New Roman" w:eastAsia="Times New Roman" w:hAnsi="Times New Roman" w:cs="Times New Roman"/>
-          <w:color w:val="0070C0"/>
           <w:sz w:val="28"/>
           <w:szCs w:val="28"/>
         </w:rPr>
@@ -2452,7 +2299,6 @@
         <w:rPr>
           <w:rFonts w:ascii="Times New Roman" w:eastAsia="Times New Roman" w:hAnsi="Times New Roman" w:cs="Times New Roman"/>
           <w:i/>
-          <w:color w:val="0070C0"/>
           <w:sz w:val="28"/>
           <w:szCs w:val="28"/>
         </w:rPr>
@@ -2461,7 +2307,6 @@
       <w:r>
         <w:rPr>
           <w:rFonts w:ascii="Times New Roman" w:eastAsia="Times New Roman" w:hAnsi="Times New Roman" w:cs="Times New Roman"/>
-          <w:color w:val="0070C0"/>
           <w:sz w:val="28"/>
           <w:szCs w:val="28"/>
         </w:rPr>
@@ -2504,15 +2349,13 @@
         <w:jc w:val="both"/>
         <w:rPr>
           <w:rFonts w:ascii="Times New Roman" w:eastAsia="Times New Roman" w:hAnsi="Times New Roman" w:cs="Times New Roman"/>
-          <w:color w:val="0070C0"/>
-          <w:sz w:val="28"/>
-          <w:szCs w:val="28"/>
-        </w:rPr>
-      </w:pPr>
-      <w:r>
-        <w:rPr>
-          <w:rFonts w:ascii="Times New Roman" w:eastAsia="Times New Roman" w:hAnsi="Times New Roman" w:cs="Times New Roman"/>
-          <w:color w:val="0070C0"/>
+          <w:sz w:val="28"/>
+          <w:szCs w:val="28"/>
+        </w:rPr>
+      </w:pPr>
+      <w:r>
+        <w:rPr>
+          <w:rFonts w:ascii="Times New Roman" w:eastAsia="Times New Roman" w:hAnsi="Times New Roman" w:cs="Times New Roman"/>
           <w:sz w:val="28"/>
           <w:szCs w:val="28"/>
         </w:rPr>
@@ -2522,7 +2365,6 @@
         <w:rPr>
           <w:rFonts w:ascii="Times New Roman" w:eastAsia="Times New Roman" w:hAnsi="Times New Roman" w:cs="Times New Roman"/>
           <w:b/>
-          <w:color w:val="0070C0"/>
           <w:sz w:val="28"/>
           <w:szCs w:val="28"/>
         </w:rPr>
@@ -2565,15 +2407,13 @@
         <w:jc w:val="both"/>
         <w:rPr>
           <w:rFonts w:ascii="Times New Roman" w:eastAsia="Times New Roman" w:hAnsi="Times New Roman" w:cs="Times New Roman"/>
-          <w:color w:val="00B050"/>
-          <w:sz w:val="28"/>
-          <w:szCs w:val="28"/>
-        </w:rPr>
-      </w:pPr>
-      <w:r>
-        <w:rPr>
-          <w:rFonts w:ascii="Times New Roman" w:eastAsia="Times New Roman" w:hAnsi="Times New Roman" w:cs="Times New Roman"/>
-          <w:color w:val="00B050"/>
+          <w:sz w:val="28"/>
+          <w:szCs w:val="28"/>
+        </w:rPr>
+      </w:pPr>
+      <w:r>
+        <w:rPr>
+          <w:rFonts w:ascii="Times New Roman" w:eastAsia="Times New Roman" w:hAnsi="Times New Roman" w:cs="Times New Roman"/>
           <w:sz w:val="28"/>
           <w:szCs w:val="28"/>
         </w:rPr>
@@ -2583,7 +2423,6 @@
         <w:rPr>
           <w:rFonts w:ascii="Times New Roman" w:eastAsia="Times New Roman" w:hAnsi="Times New Roman" w:cs="Times New Roman"/>
           <w:b/>
-          <w:color w:val="00B050"/>
           <w:sz w:val="28"/>
           <w:szCs w:val="28"/>
         </w:rPr>
@@ -2592,7 +2431,6 @@
       <w:r>
         <w:rPr>
           <w:rFonts w:ascii="Times New Roman" w:eastAsia="Times New Roman" w:hAnsi="Times New Roman" w:cs="Times New Roman"/>
-          <w:color w:val="00B050"/>
           <w:sz w:val="28"/>
           <w:szCs w:val="28"/>
         </w:rPr>
@@ -2602,7 +2440,6 @@
         <w:rPr>
           <w:rFonts w:ascii="Times New Roman" w:eastAsia="Times New Roman" w:hAnsi="Times New Roman" w:cs="Times New Roman"/>
           <w:b/>
-          <w:color w:val="00B050"/>
           <w:sz w:val="28"/>
           <w:szCs w:val="28"/>
         </w:rPr>
@@ -2611,7 +2448,6 @@
       <w:r>
         <w:rPr>
           <w:rFonts w:ascii="Times New Roman" w:eastAsia="Times New Roman" w:hAnsi="Times New Roman" w:cs="Times New Roman"/>
-          <w:color w:val="00B050"/>
           <w:sz w:val="28"/>
           <w:szCs w:val="28"/>
         </w:rPr>
@@ -2632,7 +2468,6 @@
         <w:jc w:val="both"/>
         <w:rPr>
           <w:rFonts w:ascii="Times New Roman" w:eastAsia="Times New Roman" w:hAnsi="Times New Roman" w:cs="Times New Roman"/>
-          <w:color w:val="000000"/>
           <w:sz w:val="28"/>
           <w:szCs w:val="28"/>
         </w:rPr>
@@ -2655,15 +2490,13 @@
         <w:jc w:val="both"/>
         <w:rPr>
           <w:rFonts w:ascii="Times New Roman" w:eastAsia="Times New Roman" w:hAnsi="Times New Roman" w:cs="Times New Roman"/>
-          <w:color w:val="0070C0"/>
-          <w:sz w:val="28"/>
-          <w:szCs w:val="28"/>
-        </w:rPr>
-      </w:pPr>
-      <w:r>
-        <w:rPr>
-          <w:rFonts w:ascii="Times New Roman" w:eastAsia="Times New Roman" w:hAnsi="Times New Roman" w:cs="Times New Roman"/>
-          <w:color w:val="0070C0"/>
+          <w:sz w:val="28"/>
+          <w:szCs w:val="28"/>
+        </w:rPr>
+      </w:pPr>
+      <w:r>
+        <w:rPr>
+          <w:rFonts w:ascii="Times New Roman" w:eastAsia="Times New Roman" w:hAnsi="Times New Roman" w:cs="Times New Roman"/>
           <w:sz w:val="28"/>
           <w:szCs w:val="28"/>
         </w:rPr>
@@ -2673,7 +2506,6 @@
         <w:rPr>
           <w:rFonts w:ascii="Times New Roman" w:eastAsia="Times New Roman" w:hAnsi="Times New Roman" w:cs="Times New Roman"/>
           <w:i/>
-          <w:color w:val="0070C0"/>
           <w:sz w:val="28"/>
           <w:szCs w:val="28"/>
         </w:rPr>
@@ -2693,7 +2525,6 @@
         <w:ind w:left="720" w:hanging="720"/>
         <w:rPr>
           <w:rFonts w:ascii="Times New Roman" w:eastAsia="Times New Roman" w:hAnsi="Times New Roman" w:cs="Times New Roman"/>
-          <w:color w:val="000000"/>
           <w:sz w:val="28"/>
           <w:szCs w:val="28"/>
         </w:rPr>
@@ -2713,7 +2544,6 @@
         <w:jc w:val="both"/>
         <w:rPr>
           <w:rFonts w:ascii="Times New Roman" w:eastAsia="Times New Roman" w:hAnsi="Times New Roman" w:cs="Times New Roman"/>
-          <w:color w:val="000000"/>
           <w:sz w:val="28"/>
           <w:szCs w:val="28"/>
         </w:rPr>
@@ -2736,15 +2566,13 @@
         <w:jc w:val="both"/>
         <w:rPr>
           <w:rFonts w:ascii="Times New Roman" w:eastAsia="Times New Roman" w:hAnsi="Times New Roman" w:cs="Times New Roman"/>
-          <w:color w:val="0070C0"/>
-          <w:sz w:val="28"/>
-          <w:szCs w:val="28"/>
-        </w:rPr>
-      </w:pPr>
-      <w:r>
-        <w:rPr>
-          <w:rFonts w:ascii="Times New Roman" w:eastAsia="Times New Roman" w:hAnsi="Times New Roman" w:cs="Times New Roman"/>
-          <w:color w:val="0070C0"/>
+          <w:sz w:val="28"/>
+          <w:szCs w:val="28"/>
+        </w:rPr>
+      </w:pPr>
+      <w:r>
+        <w:rPr>
+          <w:rFonts w:ascii="Times New Roman" w:eastAsia="Times New Roman" w:hAnsi="Times New Roman" w:cs="Times New Roman"/>
           <w:sz w:val="28"/>
           <w:szCs w:val="28"/>
         </w:rPr>
@@ -2754,7 +2582,6 @@
         <w:rPr>
           <w:rFonts w:ascii="Times New Roman" w:eastAsia="Times New Roman" w:hAnsi="Times New Roman" w:cs="Times New Roman"/>
           <w:b/>
-          <w:color w:val="0070C0"/>
           <w:sz w:val="28"/>
           <w:szCs w:val="28"/>
         </w:rPr>
@@ -2763,7 +2590,6 @@
       <w:r>
         <w:rPr>
           <w:rFonts w:ascii="Times New Roman" w:eastAsia="Times New Roman" w:hAnsi="Times New Roman" w:cs="Times New Roman"/>
-          <w:color w:val="0070C0"/>
           <w:sz w:val="28"/>
           <w:szCs w:val="28"/>
         </w:rPr>
@@ -2806,15 +2632,13 @@
         <w:jc w:val="both"/>
         <w:rPr>
           <w:rFonts w:ascii="Times New Roman" w:eastAsia="Times New Roman" w:hAnsi="Times New Roman" w:cs="Times New Roman"/>
-          <w:color w:val="0070C0"/>
-          <w:sz w:val="28"/>
-          <w:szCs w:val="28"/>
-        </w:rPr>
-      </w:pPr>
-      <w:r>
-        <w:rPr>
-          <w:rFonts w:ascii="Times New Roman" w:eastAsia="Times New Roman" w:hAnsi="Times New Roman" w:cs="Times New Roman"/>
-          <w:color w:val="0070C0"/>
+          <w:sz w:val="28"/>
+          <w:szCs w:val="28"/>
+        </w:rPr>
+      </w:pPr>
+      <w:r>
+        <w:rPr>
+          <w:rFonts w:ascii="Times New Roman" w:eastAsia="Times New Roman" w:hAnsi="Times New Roman" w:cs="Times New Roman"/>
           <w:sz w:val="28"/>
           <w:szCs w:val="28"/>
         </w:rPr>
@@ -2824,7 +2648,6 @@
         <w:rPr>
           <w:rFonts w:ascii="Times New Roman" w:eastAsia="Times New Roman" w:hAnsi="Times New Roman" w:cs="Times New Roman"/>
           <w:b/>
-          <w:color w:val="0070C0"/>
           <w:sz w:val="28"/>
           <w:szCs w:val="28"/>
         </w:rPr>
@@ -2833,7 +2656,6 @@
       <w:r>
         <w:rPr>
           <w:rFonts w:ascii="Times New Roman" w:eastAsia="Times New Roman" w:hAnsi="Times New Roman" w:cs="Times New Roman"/>
-          <w:color w:val="0070C0"/>
           <w:sz w:val="28"/>
           <w:szCs w:val="28"/>
         </w:rPr>
@@ -2843,7 +2665,6 @@
         <w:rPr>
           <w:rFonts w:ascii="Times New Roman" w:eastAsia="Times New Roman" w:hAnsi="Times New Roman" w:cs="Times New Roman"/>
           <w:b/>
-          <w:color w:val="0070C0"/>
           <w:sz w:val="28"/>
           <w:szCs w:val="28"/>
         </w:rPr>
@@ -2852,7 +2673,6 @@
       <w:r>
         <w:rPr>
           <w:rFonts w:ascii="Times New Roman" w:eastAsia="Times New Roman" w:hAnsi="Times New Roman" w:cs="Times New Roman"/>
-          <w:color w:val="0070C0"/>
           <w:sz w:val="28"/>
           <w:szCs w:val="28"/>
         </w:rPr>
@@ -2895,36 +2715,22 @@
         <w:jc w:val="both"/>
         <w:rPr>
           <w:rFonts w:ascii="Times New Roman" w:eastAsia="Times New Roman" w:hAnsi="Times New Roman" w:cs="Times New Roman"/>
-          <w:color w:val="0070C0"/>
-          <w:sz w:val="28"/>
-          <w:szCs w:val="28"/>
-        </w:rPr>
-      </w:pPr>
-      <w:r>
-        <w:rPr>
-          <w:rFonts w:ascii="Times New Roman" w:eastAsia="Times New Roman" w:hAnsi="Times New Roman" w:cs="Times New Roman"/>
-          <w:color w:val="0070C0"/>
-          <w:sz w:val="28"/>
-          <w:szCs w:val="28"/>
-        </w:rPr>
-        <w:t>Xóa những Nhân viên c</w:t>
-      </w:r>
-      <w:bookmarkStart w:id="2" w:name="_GoBack"/>
-      <w:bookmarkEnd w:id="2"/>
-      <w:r>
-        <w:rPr>
-          <w:rFonts w:ascii="Times New Roman" w:eastAsia="Times New Roman" w:hAnsi="Times New Roman" w:cs="Times New Roman"/>
-          <w:color w:val="0070C0"/>
-          <w:sz w:val="28"/>
-          <w:szCs w:val="28"/>
-        </w:rPr>
-        <w:t xml:space="preserve">hưa từng lập được hợp đồng nào </w:t>
+          <w:sz w:val="28"/>
+          <w:szCs w:val="28"/>
+        </w:rPr>
+      </w:pPr>
+      <w:r>
+        <w:rPr>
+          <w:rFonts w:ascii="Times New Roman" w:eastAsia="Times New Roman" w:hAnsi="Times New Roman" w:cs="Times New Roman"/>
+          <w:sz w:val="28"/>
+          <w:szCs w:val="28"/>
+        </w:rPr>
+        <w:t xml:space="preserve">Xóa những Nhân viên chưa từng lập được hợp đồng nào </w:t>
       </w:r>
       <w:r>
         <w:rPr>
           <w:rFonts w:ascii="Times New Roman" w:eastAsia="Times New Roman" w:hAnsi="Times New Roman" w:cs="Times New Roman"/>
           <w:b/>
-          <w:color w:val="0070C0"/>
           <w:sz w:val="28"/>
           <w:szCs w:val="28"/>
         </w:rPr>
@@ -2933,7 +2739,6 @@
       <w:r>
         <w:rPr>
           <w:rFonts w:ascii="Times New Roman" w:eastAsia="Times New Roman" w:hAnsi="Times New Roman" w:cs="Times New Roman"/>
-          <w:color w:val="0070C0"/>
           <w:sz w:val="28"/>
           <w:szCs w:val="28"/>
         </w:rPr>
@@ -2957,15 +2762,13 @@
         <w:jc w:val="both"/>
         <w:rPr>
           <w:rFonts w:ascii="Times New Roman" w:eastAsia="Times New Roman" w:hAnsi="Times New Roman" w:cs="Times New Roman"/>
-          <w:color w:val="000000"/>
-          <w:sz w:val="28"/>
-          <w:szCs w:val="28"/>
-        </w:rPr>
-      </w:pPr>
-      <w:r>
-        <w:rPr>
-          <w:rFonts w:ascii="Times New Roman" w:eastAsia="Times New Roman" w:hAnsi="Times New Roman" w:cs="Times New Roman"/>
-          <w:color w:val="000000"/>
+          <w:sz w:val="28"/>
+          <w:szCs w:val="28"/>
+        </w:rPr>
+      </w:pPr>
+      <w:r>
+        <w:rPr>
+          <w:rFonts w:ascii="Times New Roman" w:eastAsia="Times New Roman" w:hAnsi="Times New Roman" w:cs="Times New Roman"/>
           <w:sz w:val="28"/>
           <w:szCs w:val="28"/>
         </w:rPr>
@@ -2975,7 +2778,6 @@
         <w:rPr>
           <w:rFonts w:ascii="Times New Roman" w:eastAsia="Times New Roman" w:hAnsi="Times New Roman" w:cs="Times New Roman"/>
           <w:b/>
-          <w:color w:val="000000"/>
           <w:sz w:val="28"/>
           <w:szCs w:val="28"/>
         </w:rPr>
@@ -2996,41 +2798,20 @@
           <w:sz w:val="28"/>
           <w:szCs w:val="28"/>
         </w:rPr>
-        <w:t>Platinium</w:t>
+        <w:t>Platinium lên Diamond</w:t>
+      </w:r>
+      <w:r>
+        <w:rPr>
+          <w:rFonts w:ascii="Times New Roman" w:eastAsia="Times New Roman" w:hAnsi="Times New Roman" w:cs="Times New Roman"/>
+          <w:sz w:val="28"/>
+          <w:szCs w:val="28"/>
+        </w:rPr>
+        <w:t xml:space="preserve">, chỉ cập nhật những khách hàng đã từng đặt phòng với </w:t>
       </w:r>
       <w:r>
         <w:rPr>
           <w:rFonts w:ascii="Times New Roman" w:eastAsia="Times New Roman" w:hAnsi="Times New Roman" w:cs="Times New Roman"/>
           <w:b/>
-          <w:color w:val="000000"/>
-          <w:sz w:val="28"/>
-          <w:szCs w:val="28"/>
-        </w:rPr>
-        <w:t xml:space="preserve"> lên </w:t>
-      </w:r>
-      <w:r>
-        <w:rPr>
-          <w:rFonts w:ascii="Times New Roman" w:eastAsia="Times New Roman" w:hAnsi="Times New Roman" w:cs="Times New Roman"/>
-          <w:b/>
-          <w:sz w:val="28"/>
-          <w:szCs w:val="28"/>
-        </w:rPr>
-        <w:t>Diamond</w:t>
-      </w:r>
-      <w:r>
-        <w:rPr>
-          <w:rFonts w:ascii="Times New Roman" w:eastAsia="Times New Roman" w:hAnsi="Times New Roman" w:cs="Times New Roman"/>
-          <w:color w:val="000000"/>
-          <w:sz w:val="28"/>
-          <w:szCs w:val="28"/>
-        </w:rPr>
-        <w:t xml:space="preserve">, chỉ cập nhật những khách hàng đã từng đặt phòng với </w:t>
-      </w:r>
-      <w:r>
-        <w:rPr>
-          <w:rFonts w:ascii="Times New Roman" w:eastAsia="Times New Roman" w:hAnsi="Times New Roman" w:cs="Times New Roman"/>
-          <w:b/>
-          <w:color w:val="000000"/>
           <w:sz w:val="28"/>
           <w:szCs w:val="28"/>
         </w:rPr>
@@ -3039,7 +2820,6 @@
       <w:r>
         <w:rPr>
           <w:rFonts w:ascii="Times New Roman" w:eastAsia="Times New Roman" w:hAnsi="Times New Roman" w:cs="Times New Roman"/>
-          <w:color w:val="000000"/>
           <w:sz w:val="28"/>
           <w:szCs w:val="28"/>
         </w:rPr>
@@ -3082,15 +2862,13 @@
         <w:jc w:val="both"/>
         <w:rPr>
           <w:rFonts w:ascii="Times New Roman" w:eastAsia="Times New Roman" w:hAnsi="Times New Roman" w:cs="Times New Roman"/>
-          <w:color w:val="000000"/>
-          <w:sz w:val="28"/>
-          <w:szCs w:val="28"/>
-        </w:rPr>
-      </w:pPr>
-      <w:r>
-        <w:rPr>
-          <w:rFonts w:ascii="Times New Roman" w:eastAsia="Times New Roman" w:hAnsi="Times New Roman" w:cs="Times New Roman"/>
-          <w:color w:val="000000"/>
+          <w:sz w:val="28"/>
+          <w:szCs w:val="28"/>
+        </w:rPr>
+      </w:pPr>
+      <w:r>
+        <w:rPr>
+          <w:rFonts w:ascii="Times New Roman" w:eastAsia="Times New Roman" w:hAnsi="Times New Roman" w:cs="Times New Roman"/>
           <w:sz w:val="28"/>
           <w:szCs w:val="28"/>
         </w:rPr>
@@ -3101,7 +2879,6 @@
         <w:rPr>
           <w:rFonts w:ascii="Times New Roman" w:eastAsia="Times New Roman" w:hAnsi="Times New Roman" w:cs="Times New Roman"/>
           <w:b/>
-          <w:color w:val="000000"/>
           <w:sz w:val="28"/>
           <w:szCs w:val="28"/>
         </w:rPr>
@@ -3110,28 +2887,10 @@
       <w:r>
         <w:rPr>
           <w:rFonts w:ascii="Times New Roman" w:eastAsia="Times New Roman" w:hAnsi="Times New Roman" w:cs="Times New Roman"/>
-          <w:color w:val="000000"/>
-          <w:sz w:val="28"/>
-          <w:szCs w:val="28"/>
-        </w:rPr>
-        <w:t xml:space="preserve"> (chú ý </w:t>
-      </w:r>
-      <w:r>
-        <w:rPr>
-          <w:rFonts w:ascii="Times New Roman" w:eastAsia="Times New Roman" w:hAnsi="Times New Roman" w:cs="Times New Roman"/>
-          <w:sz w:val="28"/>
-          <w:szCs w:val="28"/>
-        </w:rPr>
-        <w:t>ràng</w:t>
-      </w:r>
-      <w:r>
-        <w:rPr>
-          <w:rFonts w:ascii="Times New Roman" w:eastAsia="Times New Roman" w:hAnsi="Times New Roman" w:cs="Times New Roman"/>
-          <w:color w:val="000000"/>
-          <w:sz w:val="28"/>
-          <w:szCs w:val="28"/>
-        </w:rPr>
-        <w:t>buộc giữa các bảng).</w:t>
+          <w:sz w:val="28"/>
+          <w:szCs w:val="28"/>
+        </w:rPr>
+        <w:t xml:space="preserve"> (chú ý ràngbuộc giữa các bảng).</w:t>
       </w:r>
     </w:p>
     <w:p>
@@ -3170,15 +2929,13 @@
         <w:jc w:val="both"/>
         <w:rPr>
           <w:rFonts w:ascii="Times New Roman" w:eastAsia="Times New Roman" w:hAnsi="Times New Roman" w:cs="Times New Roman"/>
-          <w:color w:val="000000"/>
-          <w:sz w:val="28"/>
-          <w:szCs w:val="28"/>
-        </w:rPr>
-      </w:pPr>
-      <w:r>
-        <w:rPr>
-          <w:rFonts w:ascii="Times New Roman" w:eastAsia="Times New Roman" w:hAnsi="Times New Roman" w:cs="Times New Roman"/>
-          <w:color w:val="000000"/>
+          <w:sz w:val="28"/>
+          <w:szCs w:val="28"/>
+        </w:rPr>
+      </w:pPr>
+      <w:r>
+        <w:rPr>
+          <w:rFonts w:ascii="Times New Roman" w:eastAsia="Times New Roman" w:hAnsi="Times New Roman" w:cs="Times New Roman"/>
           <w:sz w:val="28"/>
           <w:szCs w:val="28"/>
         </w:rPr>
@@ -3188,7 +2945,6 @@
         <w:rPr>
           <w:rFonts w:ascii="Times New Roman" w:eastAsia="Times New Roman" w:hAnsi="Times New Roman" w:cs="Times New Roman"/>
           <w:b/>
-          <w:color w:val="000000"/>
           <w:sz w:val="28"/>
           <w:szCs w:val="28"/>
         </w:rPr>
@@ -3197,7 +2953,6 @@
       <w:r>
         <w:rPr>
           <w:rFonts w:ascii="Times New Roman" w:eastAsia="Times New Roman" w:hAnsi="Times New Roman" w:cs="Times New Roman"/>
-          <w:color w:val="000000"/>
           <w:sz w:val="28"/>
           <w:szCs w:val="28"/>
         </w:rPr>
@@ -3239,15 +2994,13 @@
         <w:jc w:val="both"/>
         <w:rPr>
           <w:rFonts w:ascii="Times New Roman" w:eastAsia="Times New Roman" w:hAnsi="Times New Roman" w:cs="Times New Roman"/>
-          <w:color w:val="000000"/>
-          <w:sz w:val="28"/>
-          <w:szCs w:val="28"/>
-        </w:rPr>
-      </w:pPr>
-      <w:r>
-        <w:rPr>
-          <w:rFonts w:ascii="Times New Roman" w:eastAsia="Times New Roman" w:hAnsi="Times New Roman" w:cs="Times New Roman"/>
-          <w:color w:val="000000"/>
+          <w:sz w:val="28"/>
+          <w:szCs w:val="28"/>
+        </w:rPr>
+      </w:pPr>
+      <w:r>
+        <w:rPr>
+          <w:rFonts w:ascii="Times New Roman" w:eastAsia="Times New Roman" w:hAnsi="Times New Roman" w:cs="Times New Roman"/>
           <w:sz w:val="28"/>
           <w:szCs w:val="28"/>
         </w:rPr>
@@ -3257,7 +3010,6 @@
         <w:rPr>
           <w:rFonts w:ascii="Times New Roman" w:eastAsia="Times New Roman" w:hAnsi="Times New Roman" w:cs="Times New Roman"/>
           <w:b/>
-          <w:color w:val="000000"/>
           <w:sz w:val="28"/>
           <w:szCs w:val="28"/>
         </w:rPr>
@@ -3266,7 +3018,6 @@
       <w:r>
         <w:rPr>
           <w:rFonts w:ascii="Times New Roman" w:eastAsia="Times New Roman" w:hAnsi="Times New Roman" w:cs="Times New Roman"/>
-          <w:color w:val="000000"/>
           <w:sz w:val="28"/>
           <w:szCs w:val="28"/>
         </w:rPr>
@@ -3291,6 +3042,7 @@
         </w:rPr>
         <w:t>………….HẾT………..</w:t>
       </w:r>
+      <w:bookmarkEnd w:id="1"/>
     </w:p>
     <w:sectPr>
       <w:pgSz w:w="12240" w:h="15840"/>

</xml_diff>